<commit_message>
Alteração de cláusula referente à emissão de notas fiscais
</commit_message>
<xml_diff>
--- a/Minuta de Contrato Padrão PeD (2 Executoras).docx
+++ b/Minuta de Contrato Padrão PeD (2 Executoras).docx
@@ -46,6 +46,8 @@
                 <w:lang w:val="pt-BR"/>
               </w:rPr>
             </w:pPr>
+            <w:bookmarkStart w:id="0" w:name="_GoBack"/>
+            <w:bookmarkEnd w:id="0"/>
             <w:r>
               <w:rPr>
                 <w:rFonts w:cs="Arial"/>
@@ -428,8 +430,6 @@
         </w:rPr>
         <w:t>:</w:t>
       </w:r>
-      <w:bookmarkStart w:id="0" w:name="_GoBack"/>
-      <w:bookmarkEnd w:id="0"/>
     </w:p>
     <w:p>
       <w:pPr>
@@ -22472,6 +22472,7 @@
           <w:szCs w:val="22"/>
         </w:rPr>
       </w:pPr>
+      <w:bookmarkStart w:id="8" w:name="_Hlk19610249"/>
       <w:r>
         <w:rPr>
           <w:rFonts w:cs="Arial"/>
@@ -22507,16 +22508,16 @@
           <w:sz w:val="22"/>
           <w:szCs w:val="22"/>
         </w:rPr>
-        <w:t xml:space="preserve"> emitirão tão somente notas fiscais, não sendo admissível a emissão de boletos bancários, duplicatas, ou qualquer outra modalidade de documento de cobrança sem </w:t>
-      </w:r>
-      <w:r>
-        <w:rPr>
-          <w:rFonts w:cs="Arial"/>
-          <w:color w:val="auto"/>
-          <w:sz w:val="22"/>
-          <w:szCs w:val="22"/>
-        </w:rPr>
-        <w:t>a prévia e expressa aprovação por parte da</w:t>
+        <w:t xml:space="preserve"> emitirão tão somente notas fiscais, não sendo admissível a emissão de </w:t>
+      </w:r>
+      <w:r>
+        <w:rPr>
+          <w:rFonts w:cs="Arial"/>
+          <w:color w:val="auto"/>
+          <w:sz w:val="22"/>
+          <w:szCs w:val="22"/>
+        </w:rPr>
+        <w:t>boletos bancários, duplicatas, ou qualquer outra modalidade de documento de cobrança sem a prévia e expressa aprovação por parte da</w:t>
       </w:r>
       <w:r>
         <w:rPr>
@@ -22563,6 +22564,95 @@
       </w:pPr>
       <w:r>
         <w:rPr>
+          <w:sz w:val="22"/>
+          <w:szCs w:val="22"/>
+        </w:rPr>
+        <w:t xml:space="preserve">As Notas Fiscais </w:t>
+      </w:r>
+      <w:r>
+        <w:rPr>
+          <w:sz w:val="22"/>
+          <w:szCs w:val="22"/>
+        </w:rPr>
+        <w:t xml:space="preserve">emitidas em decorrência </w:t>
+      </w:r>
+      <w:r>
+        <w:rPr>
+          <w:sz w:val="22"/>
+          <w:szCs w:val="22"/>
+        </w:rPr>
+        <w:t xml:space="preserve">da realização dos serviços deverão indicar o código fiscal </w:t>
+      </w:r>
+      <w:r>
+        <w:rPr>
+          <w:sz w:val="22"/>
+          <w:szCs w:val="22"/>
+        </w:rPr>
+        <w:t>2.01 "Serviços de pesquisas e desenvolvimento de qualquer natureza",</w:t>
+      </w:r>
+      <w:r>
+        <w:rPr>
+          <w:sz w:val="22"/>
+          <w:szCs w:val="22"/>
+        </w:rPr>
+        <w:t xml:space="preserve"> </w:t>
+      </w:r>
+      <w:r>
+        <w:rPr>
+          <w:sz w:val="22"/>
+          <w:szCs w:val="22"/>
+        </w:rPr>
+        <w:t>conforme lista de serviços anexa à Lei Complementar nº116 de 31 de julho de 2003.</w:t>
+      </w:r>
+      <w:r>
+        <w:rPr>
+          <w:sz w:val="22"/>
+          <w:szCs w:val="22"/>
+        </w:rPr>
+        <w:t xml:space="preserve"> </w:t>
+      </w:r>
+      <w:r>
+        <w:rPr>
+          <w:sz w:val="22"/>
+          <w:szCs w:val="22"/>
+          <w:highlight w:val="yellow"/>
+        </w:rPr>
+        <w:t xml:space="preserve">Para a </w:t>
+      </w:r>
+      <w:r>
+        <w:rPr>
+          <w:b/>
+          <w:sz w:val="22"/>
+          <w:szCs w:val="22"/>
+          <w:highlight w:val="yellow"/>
+        </w:rPr>
+        <w:t>EXECUTORA XXX,</w:t>
+      </w:r>
+      <w:r>
+        <w:rPr>
+          <w:sz w:val="22"/>
+          <w:szCs w:val="22"/>
+          <w:highlight w:val="yellow"/>
+        </w:rPr>
+        <w:t xml:space="preserve"> domiciliada no estado de São Paulo, o código fiscal correspondente será 03085, seguindo os preceitos do Anexo I da Instrução Normativa SF/SUREM nº8/2011 de 18 de julho de 2011.</w:t>
+      </w:r>
+    </w:p>
+    <w:p>
+      <w:pPr>
+        <w:pStyle w:val="02-Caususec"/>
+        <w:numPr>
+          <w:ilvl w:val="2"/>
+          <w:numId w:val="12"/>
+        </w:numPr>
+        <w:rPr>
+          <w:rFonts w:cs="Arial"/>
+          <w:color w:val="auto"/>
+          <w:sz w:val="22"/>
+          <w:szCs w:val="22"/>
+        </w:rPr>
+      </w:pPr>
+      <w:r>
+        <w:rPr>
           <w:color w:val="auto"/>
           <w:sz w:val="22"/>
           <w:szCs w:val="22"/>
@@ -22591,9 +22681,18 @@
           <w:sz w:val="22"/>
           <w:szCs w:val="22"/>
         </w:rPr>
-        <w:t>que não estiver inscrito e em situação regular no Cadastro de Empresas Prestadoras de Outros Municípios (CEPOM) do Rio de Janeiro terá retenção de ISS conforme Resolução SMF Nº 2515, de 30 de julho de 2007.</w:t>
+        <w:t>que não estiver inscrito e em situação regular no Cadastro de Empresas</w:t>
+      </w:r>
+      <w:r>
+        <w:rPr>
+          <w:color w:val="auto"/>
+          <w:sz w:val="22"/>
+          <w:szCs w:val="22"/>
+        </w:rPr>
+        <w:t xml:space="preserve"> Prestadoras de Outros Municípios (CEPOM) do Rio de Janeiro terá retenção de ISS conforme Resolução SMF Nº 2515, de 30 de julho de 2007.</w:t>
       </w:r>
     </w:p>
+    <w:bookmarkEnd w:id="8"/>
     <w:p>
       <w:pPr>
         <w:pStyle w:val="02-Caususec"/>
@@ -23359,6 +23458,7 @@
           <w:szCs w:val="22"/>
           <w:highlight w:val="yellow"/>
         </w:rPr>
+        <w:lastRenderedPageBreak/>
         <w:t xml:space="preserve">Nome da </w:t>
       </w:r>
       <w:r>
@@ -23558,7 +23658,6 @@
           <w:sz w:val="22"/>
           <w:szCs w:val="22"/>
         </w:rPr>
-        <w:lastRenderedPageBreak/>
         <w:t xml:space="preserve">A(s) </w:t>
       </w:r>
       <w:r>
@@ -24656,7 +24755,16 @@
           <w:sz w:val="22"/>
           <w:szCs w:val="22"/>
         </w:rPr>
-        <w:t xml:space="preserve"> em garantias de transações bancárias e/ou financeiras de qualquer espécie, bem como efetuar operação de desconto, negociar, repassar ou de qualquer forma ceder os créditos decorrentes da execução deste </w:t>
+        <w:t xml:space="preserve"> em garantias de transações bancárias e/ou financeiras de qualquer espécie, bem como efetuar operação de desconto, negociar, repassar ou de qualquer forma ceder os </w:t>
+      </w:r>
+      <w:r>
+        <w:rPr>
+          <w:color w:val="auto"/>
+          <w:sz w:val="22"/>
+          <w:szCs w:val="22"/>
+        </w:rPr>
+        <w:lastRenderedPageBreak/>
+        <w:t xml:space="preserve">créditos decorrentes da execução deste </w:t>
       </w:r>
       <w:r>
         <w:rPr>
@@ -24777,7 +24885,6 @@
           <w:sz w:val="22"/>
           <w:szCs w:val="22"/>
         </w:rPr>
-        <w:lastRenderedPageBreak/>
         <w:t xml:space="preserve">O </w:t>
       </w:r>
       <w:r>
@@ -25473,6 +25580,7 @@
           <w:sz w:val="22"/>
           <w:szCs w:val="22"/>
         </w:rPr>
+        <w:lastRenderedPageBreak/>
         <w:t>O valor da multa supra referenciada comporá, para efeito de cálculo</w:t>
       </w:r>
       <w:r>
@@ -25635,15 +25743,14 @@
           <w:szCs w:val="22"/>
         </w:rPr>
       </w:pPr>
-      <w:bookmarkStart w:id="8" w:name="_Ref473904294"/>
-      <w:r>
-        <w:rPr>
-          <w:rFonts w:cs="Arial"/>
-          <w:color w:val="auto"/>
-          <w:sz w:val="22"/>
-          <w:szCs w:val="22"/>
-        </w:rPr>
-        <w:lastRenderedPageBreak/>
+      <w:bookmarkStart w:id="9" w:name="_Ref473904294"/>
+      <w:r>
+        <w:rPr>
+          <w:rFonts w:cs="Arial"/>
+          <w:color w:val="auto"/>
+          <w:sz w:val="22"/>
+          <w:szCs w:val="22"/>
+        </w:rPr>
         <w:t xml:space="preserve">Cada um dos </w:t>
       </w:r>
       <w:r>
@@ -25713,7 +25820,7 @@
         </w:rPr>
         <w:t>, quando da ocorrência de quaisquer das eventualidades listadas abaixo:</w:t>
       </w:r>
-      <w:bookmarkEnd w:id="8"/>
+      <w:bookmarkEnd w:id="9"/>
       <w:r>
         <w:rPr>
           <w:rFonts w:cs="Arial"/>
@@ -25845,7 +25952,7 @@
           <w:szCs w:val="22"/>
         </w:rPr>
       </w:pPr>
-      <w:bookmarkStart w:id="9" w:name="_Ref473904283"/>
+      <w:bookmarkStart w:id="10" w:name="_Ref473904283"/>
       <w:r>
         <w:rPr>
           <w:rFonts w:cs="Arial"/>
@@ -25922,7 +26029,7 @@
         </w:rPr>
         <w:t>;</w:t>
       </w:r>
-      <w:bookmarkEnd w:id="9"/>
+      <w:bookmarkEnd w:id="10"/>
     </w:p>
     <w:p>
       <w:pPr>
@@ -26303,7 +26410,17 @@
           <w:sz w:val="22"/>
           <w:szCs w:val="22"/>
         </w:rPr>
-        <w:t xml:space="preserve"> a aplicação de penalidades no montante de 1/3 (um terço) do valor total deste </w:t>
+        <w:t xml:space="preserve"> a aplicação de </w:t>
+      </w:r>
+      <w:r>
+        <w:rPr>
+          <w:rFonts w:cs="Arial"/>
+          <w:color w:val="auto"/>
+          <w:sz w:val="22"/>
+          <w:szCs w:val="22"/>
+        </w:rPr>
+        <w:lastRenderedPageBreak/>
+        <w:t xml:space="preserve">penalidades no montante de 1/3 (um terço) do valor total deste </w:t>
       </w:r>
       <w:r>
         <w:rPr>
@@ -26419,7 +26536,6 @@
           <w:sz w:val="22"/>
           <w:szCs w:val="22"/>
         </w:rPr>
-        <w:lastRenderedPageBreak/>
         <w:t>Caso haja alteração do controle acionário ou da estrutura da</w:t>
       </w:r>
       <w:r>
@@ -26835,7 +26951,7 @@
           <w:szCs w:val="22"/>
         </w:rPr>
       </w:pPr>
-      <w:bookmarkStart w:id="10" w:name="_Ref473904311"/>
+      <w:bookmarkStart w:id="11" w:name="_Ref473904311"/>
       <w:r>
         <w:rPr>
           <w:rFonts w:cs="Arial"/>
@@ -26911,7 +27027,7 @@
         </w:rPr>
         <w:t>.</w:t>
       </w:r>
-      <w:bookmarkEnd w:id="10"/>
+      <w:bookmarkEnd w:id="11"/>
     </w:p>
     <w:p>
       <w:pPr>
@@ -27307,7 +27423,17 @@
           <w:sz w:val="22"/>
           <w:szCs w:val="22"/>
         </w:rPr>
-        <w:t>, caso a rescisão contratual tenha sido originada nos termos do item “</w:t>
+        <w:t xml:space="preserve">, caso a rescisão contratual tenha sido </w:t>
+      </w:r>
+      <w:r>
+        <w:rPr>
+          <w:rFonts w:cs="Arial"/>
+          <w:color w:val="auto"/>
+          <w:sz w:val="22"/>
+          <w:szCs w:val="22"/>
+        </w:rPr>
+        <w:lastRenderedPageBreak/>
+        <w:t>originada nos termos do item “</w:t>
       </w:r>
       <w:r>
         <w:rPr>
@@ -27612,7 +27738,6 @@
           <w:sz w:val="22"/>
           <w:szCs w:val="22"/>
         </w:rPr>
-        <w:lastRenderedPageBreak/>
         <w:t>A</w:t>
       </w:r>
       <w:r>
@@ -28847,7 +28972,6 @@
           <w:sz w:val="22"/>
           <w:szCs w:val="22"/>
         </w:rPr>
-        <w:lastRenderedPageBreak/>
         <w:t>Tenham sido, sejam, ou se tornem de domínio público, desde que tal publicação ou publicidade não tenha sido ocasionada por culpa ou interferência d</w:t>
       </w:r>
       <w:r>
@@ -29729,6 +29853,7 @@
           <w:sz w:val="22"/>
           <w:szCs w:val="22"/>
         </w:rPr>
+        <w:lastRenderedPageBreak/>
         <w:t xml:space="preserve">e-mail: </w:t>
       </w:r>
       <w:hyperlink r:id="rId11" w:history="1">
@@ -29833,18 +29958,7 @@
           <w:szCs w:val="22"/>
           <w:highlight w:val="yellow"/>
         </w:rPr>
-        <w:t xml:space="preserve">Nome do representante da </w:t>
-      </w:r>
-      <w:proofErr w:type="gramStart"/>
-      <w:r>
-        <w:rPr>
-          <w:rFonts w:cs="Arial"/>
-          <w:color w:val="auto"/>
-          <w:sz w:val="22"/>
-          <w:szCs w:val="22"/>
-          <w:highlight w:val="yellow"/>
-        </w:rPr>
-        <w:t>empresa</w:t>
+        <w:t>Nome do representante da empresa</w:t>
       </w:r>
       <w:r>
         <w:rPr>
@@ -29855,7 +29969,6 @@
         </w:rPr>
         <w:t>.–</w:t>
       </w:r>
-      <w:proofErr w:type="gramEnd"/>
       <w:r>
         <w:rPr>
           <w:rFonts w:cs="Arial"/>
@@ -29899,37 +30012,16 @@
           <w:szCs w:val="22"/>
           <w:highlight w:val="yellow"/>
         </w:rPr>
-        <w:t xml:space="preserve">Endereço da </w:t>
-      </w:r>
-      <w:proofErr w:type="gramStart"/>
-      <w:r>
-        <w:rPr>
-          <w:rFonts w:cs="Arial"/>
-          <w:color w:val="auto"/>
-          <w:sz w:val="22"/>
-          <w:szCs w:val="22"/>
-          <w:highlight w:val="yellow"/>
-        </w:rPr>
-        <w:t>empresa</w:t>
-      </w:r>
-      <w:r>
-        <w:rPr>
-          <w:rFonts w:cs="Arial"/>
-          <w:color w:val="auto"/>
-          <w:sz w:val="22"/>
-          <w:szCs w:val="22"/>
-        </w:rPr>
-        <w:t>.-</w:t>
-      </w:r>
-      <w:proofErr w:type="gramEnd"/>
-      <w:r>
-        <w:rPr>
-          <w:rFonts w:cs="Arial"/>
-          <w:color w:val="auto"/>
-          <w:sz w:val="22"/>
-          <w:szCs w:val="22"/>
-        </w:rPr>
-        <w:t xml:space="preserve"> </w:t>
+        <w:t>Endereço da empresa</w:t>
+      </w:r>
+      <w:r>
+        <w:rPr>
+          <w:rFonts w:cs="Arial"/>
+          <w:color w:val="auto"/>
+          <w:sz w:val="22"/>
+          <w:szCs w:val="22"/>
+        </w:rPr>
+        <w:t xml:space="preserve">.- </w:t>
       </w:r>
       <w:r>
         <w:rPr>
@@ -30246,18 +30338,7 @@
           <w:szCs w:val="22"/>
           <w:highlight w:val="yellow"/>
         </w:rPr>
-        <w:t xml:space="preserve">Nome do representante da </w:t>
-      </w:r>
-      <w:proofErr w:type="gramStart"/>
-      <w:r>
-        <w:rPr>
-          <w:rFonts w:cs="Arial"/>
-          <w:color w:val="auto"/>
-          <w:sz w:val="22"/>
-          <w:szCs w:val="22"/>
-          <w:highlight w:val="yellow"/>
-        </w:rPr>
-        <w:t>empresa</w:t>
+        <w:t>Nome do representante da empresa</w:t>
       </w:r>
       <w:r>
         <w:rPr>
@@ -30268,7 +30349,6 @@
         </w:rPr>
         <w:t>.–</w:t>
       </w:r>
-      <w:proofErr w:type="gramEnd"/>
       <w:r>
         <w:rPr>
           <w:rFonts w:cs="Arial"/>
@@ -30312,37 +30392,16 @@
           <w:szCs w:val="22"/>
           <w:highlight w:val="yellow"/>
         </w:rPr>
-        <w:t xml:space="preserve">Endereço da </w:t>
-      </w:r>
-      <w:proofErr w:type="gramStart"/>
-      <w:r>
-        <w:rPr>
-          <w:rFonts w:cs="Arial"/>
-          <w:color w:val="auto"/>
-          <w:sz w:val="22"/>
-          <w:szCs w:val="22"/>
-          <w:highlight w:val="yellow"/>
-        </w:rPr>
-        <w:t>empresa</w:t>
-      </w:r>
-      <w:r>
-        <w:rPr>
-          <w:rFonts w:cs="Arial"/>
-          <w:color w:val="auto"/>
-          <w:sz w:val="22"/>
-          <w:szCs w:val="22"/>
-        </w:rPr>
-        <w:t>.-</w:t>
-      </w:r>
-      <w:proofErr w:type="gramEnd"/>
-      <w:r>
-        <w:rPr>
-          <w:rFonts w:cs="Arial"/>
-          <w:color w:val="auto"/>
-          <w:sz w:val="22"/>
-          <w:szCs w:val="22"/>
-        </w:rPr>
-        <w:t xml:space="preserve"> </w:t>
+        <w:t>Endereço da empresa</w:t>
+      </w:r>
+      <w:r>
+        <w:rPr>
+          <w:rFonts w:cs="Arial"/>
+          <w:color w:val="auto"/>
+          <w:sz w:val="22"/>
+          <w:szCs w:val="22"/>
+        </w:rPr>
+        <w:t xml:space="preserve">.- </w:t>
       </w:r>
       <w:r>
         <w:rPr>
@@ -30939,6 +30998,7 @@
           <w:sz w:val="22"/>
           <w:szCs w:val="22"/>
         </w:rPr>
+        <w:lastRenderedPageBreak/>
         <w:t>CLÁUSULA DÉCIMA QUARTA</w:t>
       </w:r>
       <w:r>
@@ -31132,17 +31192,7 @@
           <w:sz w:val="22"/>
           <w:szCs w:val="22"/>
         </w:rPr>
-        <w:t xml:space="preserve"> aqui definido, em conformidade com os termos pactuados, responsabilizando-se </w:t>
-      </w:r>
-      <w:r>
-        <w:rPr>
-          <w:rFonts w:cs="Arial"/>
-          <w:color w:val="auto"/>
-          <w:sz w:val="22"/>
-          <w:szCs w:val="22"/>
-        </w:rPr>
-        <w:lastRenderedPageBreak/>
-        <w:t xml:space="preserve">por despesas provenientes de contribuições, impostos, taxas e outros tributos inerentes às atividades exercidas. </w:t>
+        <w:t xml:space="preserve"> aqui definido, em conformidade com os termos pactuados, responsabilizando-se por despesas provenientes de contribuições, impostos, taxas e outros tributos inerentes às atividades exercidas. </w:t>
       </w:r>
     </w:p>
     <w:p>
@@ -31803,7 +31853,17 @@
           <w:sz w:val="22"/>
           <w:szCs w:val="22"/>
         </w:rPr>
-        <w:t xml:space="preserve"> envidarão esforços no sentido de estabelecer normas que mais se aproximem quanto ao resultado regulatório e econômico, da(s) disposição(</w:t>
+        <w:t xml:space="preserve"> envidarão esforços no sentido de </w:t>
+      </w:r>
+      <w:r>
+        <w:rPr>
+          <w:rFonts w:cs="Arial"/>
+          <w:color w:val="auto"/>
+          <w:sz w:val="22"/>
+          <w:szCs w:val="22"/>
+        </w:rPr>
+        <w:lastRenderedPageBreak/>
+        <w:t>estabelecer normas que mais se aproximem quanto ao resultado regulatório e econômico, da(s) disposição(</w:t>
       </w:r>
       <w:proofErr w:type="spellStart"/>
       <w:r>
@@ -31927,7 +31987,6 @@
           <w:sz w:val="22"/>
           <w:szCs w:val="22"/>
         </w:rPr>
-        <w:lastRenderedPageBreak/>
         <w:t>A</w:t>
       </w:r>
       <w:r>
@@ -32644,6 +32703,7 @@
                 <w:rFonts w:ascii="Arial" w:hAnsi="Arial" w:cs="Arial"/>
                 <w:b/>
               </w:rPr>
+              <w:lastRenderedPageBreak/>
               <w:t>EXECUTORA</w:t>
             </w:r>
             <w:r>
@@ -33033,7 +33093,6 @@
               <w:rPr>
                 <w:rFonts w:ascii="Arial" w:hAnsi="Arial" w:cs="Arial"/>
               </w:rPr>
-              <w:lastRenderedPageBreak/>
               <w:t>CPF:</w:t>
             </w:r>
             <w:sdt>
@@ -33164,7 +33223,6 @@
               <w:rPr>
                 <w:rFonts w:ascii="Arial" w:hAnsi="Arial" w:cs="Arial"/>
               </w:rPr>
-              <w:lastRenderedPageBreak/>
               <w:t>CPF:</w:t>
             </w:r>
             <w:sdt>
@@ -38613,6 +38671,16 @@
       <w:sz w:val="20"/>
       <w:szCs w:val="20"/>
     </w:rPr>
+  </w:style>
+  <w:style w:type="paragraph" w:styleId="Reviso">
+    <w:name w:val="Revision"/>
+    <w:hidden/>
+    <w:uiPriority w:val="99"/>
+    <w:semiHidden/>
+    <w:rsid w:val="008C2C04"/>
+    <w:pPr>
+      <w:spacing w:after="0" w:line="240" w:lineRule="auto"/>
+    </w:pPr>
   </w:style>
 </w:styles>
 </file>
@@ -39770,15 +39838,18 @@
     <w:rsid w:val="005637DB"/>
     <w:rsid w:val="00570B50"/>
     <w:rsid w:val="005A61FB"/>
+    <w:rsid w:val="005F4468"/>
     <w:rsid w:val="00637F15"/>
     <w:rsid w:val="006659EB"/>
     <w:rsid w:val="0073369E"/>
+    <w:rsid w:val="007D6A09"/>
     <w:rsid w:val="00863C9C"/>
     <w:rsid w:val="009D44BB"/>
     <w:rsid w:val="00A00932"/>
     <w:rsid w:val="00A32D4D"/>
     <w:rsid w:val="00C376C2"/>
     <w:rsid w:val="00D03A90"/>
+    <w:rsid w:val="00DA0289"/>
   </w:rsids>
   <m:mathPr>
     <m:mathFont m:val="Cambria Math"/>
@@ -41147,20 +41218,14 @@
 <file path=customXml/itemProps3.xml><?xml version="1.0" encoding="utf-8"?>
 <ds:datastoreItem xmlns:ds="http://schemas.openxmlformats.org/officeDocument/2006/customXml" ds:itemID="{61BC4F80-C3D9-49EE-B271-421A199970E6}">
   <ds:schemaRefs>
+    <ds:schemaRef ds:uri="http://schemas.microsoft.com/office/2006/metadata/properties"/>
     <ds:schemaRef ds:uri="http://schemas.microsoft.com/office/infopath/2007/PartnerControls"/>
-    <ds:schemaRef ds:uri="http://schemas.openxmlformats.org/package/2006/metadata/core-properties"/>
-    <ds:schemaRef ds:uri="http://www.w3.org/XML/1998/namespace"/>
-    <ds:schemaRef ds:uri="http://purl.org/dc/terms/"/>
-    <ds:schemaRef ds:uri="http://purl.org/dc/elements/1.1/"/>
-    <ds:schemaRef ds:uri="http://purl.org/dc/dcmitype/"/>
-    <ds:schemaRef ds:uri="http://schemas.microsoft.com/office/2006/documentManagement/types"/>
-    <ds:schemaRef ds:uri="http://schemas.microsoft.com/office/2006/metadata/properties"/>
   </ds:schemaRefs>
 </ds:datastoreItem>
 </file>
 
 <file path=customXml/itemProps4.xml><?xml version="1.0" encoding="utf-8"?>
-<ds:datastoreItem xmlns:ds="http://schemas.openxmlformats.org/officeDocument/2006/customXml" ds:itemID="{27BDF753-108F-4A6E-97A7-EE7BD4900725}">
+<ds:datastoreItem xmlns:ds="http://schemas.openxmlformats.org/officeDocument/2006/customXml" ds:itemID="{3EFC006B-768C-473B-BEE5-774D5E9295FD}">
   <ds:schemaRefs>
     <ds:schemaRef ds:uri="http://schemas.openxmlformats.org/officeDocument/2006/bibliography"/>
   </ds:schemaRefs>

</xml_diff>